<commit_message>
1d and 2c changes + update
</commit_message>
<xml_diff>
--- a/Q1/q1d.docx
+++ b/Q1/q1d.docx
@@ -229,7 +229,37 @@
         <w:rPr>
           <w:lang w:val="en-US"/>
         </w:rPr>
-        <w:t>deterministic</w:t>
+        <w:t xml:space="preserve">deterministic </w:t>
+      </w:r>
+      <w:r>
+        <w:rPr>
+          <w:lang w:val="en-US"/>
+        </w:rPr>
+        <w:t>target policy (</w:t>
+      </w:r>
+      <w:r>
+        <w:rPr>
+          <w:lang w:val="en-US"/>
+        </w:rPr>
+        <w:t>on-policy</w:t>
+      </w:r>
+      <w:r>
+        <w:rPr>
+          <w:lang w:val="en-US"/>
+        </w:rPr>
+        <w:t>)</w:t>
+      </w:r>
+      <w:r>
+        <w:rPr>
+          <w:lang w:val="en-US"/>
+        </w:rPr>
+        <w:t xml:space="preserve"> which is used after training and learning has been completed, and a</w:t>
+      </w:r>
+      <w:r>
+        <w:rPr>
+          <w:lang w:val="en-US"/>
+        </w:rPr>
+        <w:t xml:space="preserve"> behavioral policy</w:t>
       </w:r>
       <w:r>
         <w:rPr>
@@ -241,7 +271,25 @@
         <w:rPr>
           <w:lang w:val="en-US"/>
         </w:rPr>
-        <w:t xml:space="preserve">on-policy which is used after training and learning has been completed, and an off-policy which is </w:t>
+        <w:t>(</w:t>
+      </w:r>
+      <w:r>
+        <w:rPr>
+          <w:lang w:val="en-US"/>
+        </w:rPr>
+        <w:t>off-policy</w:t>
+      </w:r>
+      <w:r>
+        <w:rPr>
+          <w:lang w:val="en-US"/>
+        </w:rPr>
+        <w:t>)</w:t>
+      </w:r>
+      <w:r>
+        <w:rPr>
+          <w:lang w:val="en-US"/>
+        </w:rPr>
+        <w:t xml:space="preserve"> which is </w:t>
       </w:r>
       <w:r>
         <w:rPr>
@@ -259,7 +307,31 @@
         <w:rPr>
           <w:lang w:val="en-US"/>
         </w:rPr>
-        <w:t>Over many episodes, the off-policy can be used to estimate the on-policy as it will eventually converge.</w:t>
+        <w:t xml:space="preserve">Over many episodes, the </w:t>
+      </w:r>
+      <w:r>
+        <w:rPr>
+          <w:lang w:val="en-US"/>
+        </w:rPr>
+        <w:t xml:space="preserve">behavioral policy </w:t>
+      </w:r>
+      <w:r>
+        <w:rPr>
+          <w:lang w:val="en-US"/>
+        </w:rPr>
+        <w:t xml:space="preserve">can be used to estimate the </w:t>
+      </w:r>
+      <w:r>
+        <w:rPr>
+          <w:lang w:val="en-US"/>
+        </w:rPr>
+        <w:t xml:space="preserve">target policy </w:t>
+      </w:r>
+      <w:r>
+        <w:rPr>
+          <w:lang w:val="en-US"/>
+        </w:rPr>
+        <w:t>as it will eventually converge.</w:t>
       </w:r>
       <w:r>
         <w:rPr>
@@ -283,6 +355,7 @@
       </w:pPr>
       <w:r>
         <w:rPr>
+          <w:noProof/>
           <w:color w:val="FF0000"/>
           <w:lang w:val="en-US"/>
         </w:rPr>
@@ -339,7 +412,7 @@
         <w:rPr>
           <w:lang w:val="en-US"/>
         </w:rPr>
-        <w:t xml:space="preserve">on-policy or control policy is being estimated, the correction factor </w:t>
+        <w:t xml:space="preserve">control policy is being estimated, the correction factor </w:t>
       </w:r>
       <m:oMath>
         <m:f>
@@ -580,28 +653,73 @@
         <w:rPr>
           <w:lang w:val="en-US"/>
         </w:rPr>
-        <w:t xml:space="preserve"> cannot be directly calculated </w:t>
-      </w:r>
-      <w:proofErr w:type="gramStart"/>
-      <w:r>
-        <w:rPr>
-          <w:lang w:val="en-US"/>
-        </w:rPr>
-        <w:t>in order to</w:t>
-      </w:r>
-      <w:proofErr w:type="gramEnd"/>
-      <w:r>
-        <w:rPr>
-          <w:lang w:val="en-US"/>
-        </w:rPr>
-        <w:t xml:space="preserve"> convert the off-policy to the on-policy. </w:t>
-      </w:r>
-      <w:r>
-        <w:rPr>
-          <w:lang w:val="en-US"/>
-        </w:rPr>
-        <w:lastRenderedPageBreak/>
-        <w:t xml:space="preserve">Instead, the code assumes that </w:t>
+        <w:t xml:space="preserve"> cannot be directly calculated</w:t>
+      </w:r>
+      <w:r>
+        <w:rPr>
+          <w:lang w:val="en-US"/>
+        </w:rPr>
+        <w:t>.</w:t>
+      </w:r>
+      <w:r>
+        <w:rPr>
+          <w:lang w:val="en-US"/>
+        </w:rPr>
+        <w:t xml:space="preserve"> </w:t>
+      </w:r>
+      <w:r>
+        <w:rPr>
+          <w:lang w:val="en-US"/>
+        </w:rPr>
+        <w:t>To</w:t>
+      </w:r>
+      <w:r>
+        <w:rPr>
+          <w:lang w:val="en-US"/>
+        </w:rPr>
+        <w:t xml:space="preserve"> convert the </w:t>
+      </w:r>
+      <w:r>
+        <w:rPr>
+          <w:lang w:val="en-US"/>
+        </w:rPr>
+        <w:t>behavioral</w:t>
+      </w:r>
+      <w:r>
+        <w:rPr>
+          <w:lang w:val="en-US"/>
+        </w:rPr>
+        <w:t xml:space="preserve"> </w:t>
+      </w:r>
+      <w:r>
+        <w:rPr>
+          <w:lang w:val="en-US"/>
+        </w:rPr>
+        <w:t xml:space="preserve">to the </w:t>
+      </w:r>
+      <w:r>
+        <w:rPr>
+          <w:lang w:val="en-US"/>
+        </w:rPr>
+        <w:t xml:space="preserve">target </w:t>
+      </w:r>
+      <w:r>
+        <w:rPr>
+          <w:lang w:val="en-US"/>
+        </w:rPr>
+        <w:t>policy</w:t>
+      </w:r>
+      <w:r>
+        <w:rPr>
+          <w:lang w:val="en-US"/>
+        </w:rPr>
+        <w:t>,</w:t>
+      </w:r>
+      <w:r>
+        <w:rPr>
+          <w:lang w:val="en-US"/>
+        </w:rPr>
+        <w:t xml:space="preserve"> the code assumes that </w:t>
       </w:r>
       <m:oMath>
         <m:r>

</xml_diff>